<commit_message>
Update Sprint2_Software Engineering .docx
</commit_message>
<xml_diff>
--- a/Sprint2_Software Engineering .docx
+++ b/Sprint2_Software Engineering .docx
@@ -10,21 +10,21 @@
       </w:pPr>
       <w:r>
         <w:rPr>
-          <w:noProof/>
+          <w:color w:val="FF0000"/>
         </w:rPr>
         <w:drawing>
-          <wp:anchor distT="0" distB="0" distL="114300" distR="114300" simplePos="0" relativeHeight="251676160" behindDoc="0" locked="0" layoutInCell="1" allowOverlap="1" wp14:anchorId="4AD7B44D" wp14:editId="7B8420DB">
+          <wp:anchor distT="0" distB="0" distL="114300" distR="114300" simplePos="0" relativeHeight="251685376" behindDoc="0" locked="0" layoutInCell="1" allowOverlap="1" wp14:anchorId="4DB5ACCF" wp14:editId="4223BB9D">
             <wp:simplePos x="0" y="0"/>
-            <wp:positionH relativeFrom="page">
-              <wp:posOffset>3007360</wp:posOffset>
+            <wp:positionH relativeFrom="column">
+              <wp:posOffset>-276225</wp:posOffset>
             </wp:positionH>
             <wp:positionV relativeFrom="paragraph">
-              <wp:posOffset>-876300</wp:posOffset>
+              <wp:posOffset>5534025</wp:posOffset>
             </wp:positionV>
-            <wp:extent cx="4549140" cy="2162810"/>
-            <wp:effectExtent l="0" t="0" r="3810" b="8890"/>
+            <wp:extent cx="5731510" cy="4058920"/>
+            <wp:effectExtent l="0" t="0" r="2540" b="0"/>
             <wp:wrapNone/>
-            <wp:docPr id="1890732368" name="Picture 4" descr="What is Class Diagram?"/>
+            <wp:docPr id="47337865" name="Picture 1" descr="A screenshot of a computer&#10;&#10;AI-generated content may be incorrect."/>
             <wp:cNvGraphicFramePr>
               <a:graphicFrameLocks xmlns:a="http://schemas.openxmlformats.org/drawingml/2006/main" noChangeAspect="1"/>
             </wp:cNvGraphicFramePr>
@@ -32,10 +32,8 @@
               <a:graphicData uri="http://schemas.openxmlformats.org/drawingml/2006/picture">
                 <pic:pic xmlns:pic="http://schemas.openxmlformats.org/drawingml/2006/picture">
                   <pic:nvPicPr>
-                    <pic:cNvPr id="0" name="Picture 10" descr="What is Class Diagram?"/>
-                    <pic:cNvPicPr>
-                      <a:picLocks noChangeAspect="1" noChangeArrowheads="1"/>
-                    </pic:cNvPicPr>
+                    <pic:cNvPr id="47337865" name="Picture 1" descr="A screenshot of a computer&#10;&#10;AI-generated content may be incorrect."/>
+                    <pic:cNvPicPr/>
                   </pic:nvPicPr>
                   <pic:blipFill>
                     <a:blip r:embed="rId7">
@@ -45,33 +43,22 @@
                         </a:ext>
                       </a:extLst>
                     </a:blip>
-                    <a:srcRect/>
                     <a:stretch>
                       <a:fillRect/>
                     </a:stretch>
                   </pic:blipFill>
-                  <pic:spPr bwMode="auto">
+                  <pic:spPr>
                     <a:xfrm>
                       <a:off x="0" y="0"/>
-                      <a:ext cx="4549140" cy="2162810"/>
+                      <a:ext cx="5731510" cy="4058920"/>
                     </a:xfrm>
                     <a:prstGeom prst="rect">
                       <a:avLst/>
                     </a:prstGeom>
-                    <a:noFill/>
-                    <a:ln>
-                      <a:noFill/>
-                    </a:ln>
                   </pic:spPr>
                 </pic:pic>
               </a:graphicData>
             </a:graphic>
-            <wp14:sizeRelH relativeFrom="margin">
-              <wp14:pctWidth>0</wp14:pctWidth>
-            </wp14:sizeRelH>
-            <wp14:sizeRelV relativeFrom="margin">
-              <wp14:pctHeight>0</wp14:pctHeight>
-            </wp14:sizeRelV>
           </wp:anchor>
         </w:drawing>
       </w:r>
@@ -82,7 +69,7 @@
         <mc:AlternateContent>
           <mc:Choice Requires="wps">
             <w:drawing>
-              <wp:anchor distT="0" distB="0" distL="114300" distR="114300" simplePos="0" relativeHeight="251680256" behindDoc="0" locked="0" layoutInCell="1" allowOverlap="1" wp14:anchorId="79C51249" wp14:editId="5CC001AF">
+              <wp:anchor distT="0" distB="0" distL="114300" distR="114300" simplePos="0" relativeHeight="251680256" behindDoc="0" locked="0" layoutInCell="1" allowOverlap="1" wp14:anchorId="79C51249" wp14:editId="2DC1121A">
                 <wp:simplePos x="0" y="0"/>
                 <wp:positionH relativeFrom="page">
                   <wp:posOffset>525780</wp:posOffset>
@@ -122,14 +109,6 @@
                                 <w:color w:val="FF0000"/>
                               </w:rPr>
                             </w:pPr>
-                            <w:r>
-                              <w:rPr>
-                                <w:b/>
-                                <w:bCs/>
-                                <w:color w:val="FF0000"/>
-                              </w:rPr>
-                              <w:t>Use Case Diagram</w:t>
-                            </w:r>
                           </w:p>
                         </w:txbxContent>
                       </wps:txbx>
@@ -168,14 +147,6 @@
                           <w:color w:val="FF0000"/>
                         </w:rPr>
                       </w:pPr>
-                      <w:r>
-                        <w:rPr>
-                          <w:b/>
-                          <w:bCs/>
-                          <w:color w:val="FF0000"/>
-                        </w:rPr>
-                        <w:t>Use Case Diagram</w:t>
-                      </w:r>
                     </w:p>
                   </w:txbxContent>
                 </v:textbox>
@@ -189,80 +160,10 @@
         <w:rPr>
           <w:noProof/>
         </w:rPr>
-        <w:drawing>
-          <wp:anchor distT="0" distB="0" distL="114300" distR="114300" simplePos="0" relativeHeight="251645440" behindDoc="0" locked="0" layoutInCell="1" allowOverlap="1" wp14:anchorId="69112DED" wp14:editId="379FB9D5">
-            <wp:simplePos x="0" y="0"/>
-            <wp:positionH relativeFrom="page">
-              <wp:posOffset>53340</wp:posOffset>
-            </wp:positionH>
-            <wp:positionV relativeFrom="paragraph">
-              <wp:posOffset>1440180</wp:posOffset>
-            </wp:positionV>
-            <wp:extent cx="2673985" cy="2468880"/>
-            <wp:effectExtent l="0" t="0" r="0" b="7620"/>
-            <wp:wrapNone/>
-            <wp:docPr id="993300922" name="Picture 2" descr="A diagram of a shopping system&#10;&#10;AI-generated content may be incorrect."/>
-            <wp:cNvGraphicFramePr>
-              <a:graphicFrameLocks xmlns:a="http://schemas.openxmlformats.org/drawingml/2006/main" noChangeAspect="1"/>
-            </wp:cNvGraphicFramePr>
-            <a:graphic xmlns:a="http://schemas.openxmlformats.org/drawingml/2006/main">
-              <a:graphicData uri="http://schemas.openxmlformats.org/drawingml/2006/picture">
-                <pic:pic xmlns:pic="http://schemas.openxmlformats.org/drawingml/2006/picture">
-                  <pic:nvPicPr>
-                    <pic:cNvPr id="993300922" name="Picture 2" descr="A diagram of a shopping system&#10;&#10;AI-generated content may be incorrect."/>
-                    <pic:cNvPicPr>
-                      <a:picLocks noChangeAspect="1" noChangeArrowheads="1"/>
-                    </pic:cNvPicPr>
-                  </pic:nvPicPr>
-                  <pic:blipFill rotWithShape="1">
-                    <a:blip r:embed="rId8" cstate="print">
-                      <a:extLst>
-                        <a:ext uri="{28A0092B-C50C-407E-A947-70E740481C1C}">
-                          <a14:useLocalDpi xmlns:a14="http://schemas.microsoft.com/office/drawing/2010/main" val="0"/>
-                        </a:ext>
-                      </a:extLst>
-                    </a:blip>
-                    <a:srcRect l="7394" t="1455" r="4849" b="2884"/>
-                    <a:stretch/>
-                  </pic:blipFill>
-                  <pic:spPr bwMode="auto">
-                    <a:xfrm>
-                      <a:off x="0" y="0"/>
-                      <a:ext cx="2673985" cy="2468880"/>
-                    </a:xfrm>
-                    <a:prstGeom prst="rect">
-                      <a:avLst/>
-                    </a:prstGeom>
-                    <a:noFill/>
-                    <a:ln>
-                      <a:noFill/>
-                    </a:ln>
-                    <a:extLst>
-                      <a:ext uri="{53640926-AAD7-44D8-BBD7-CCE9431645EC}">
-                        <a14:shadowObscured xmlns:a14="http://schemas.microsoft.com/office/drawing/2010/main"/>
-                      </a:ext>
-                    </a:extLst>
-                  </pic:spPr>
-                </pic:pic>
-              </a:graphicData>
-            </a:graphic>
-            <wp14:sizeRelH relativeFrom="margin">
-              <wp14:pctWidth>0</wp14:pctWidth>
-            </wp14:sizeRelH>
-            <wp14:sizeRelV relativeFrom="margin">
-              <wp14:pctHeight>0</wp14:pctHeight>
-            </wp14:sizeRelV>
-          </wp:anchor>
-        </w:drawing>
-      </w:r>
-      <w:r>
-        <w:rPr>
-          <w:noProof/>
-        </w:rPr>
         <mc:AlternateContent>
           <mc:Choice Requires="wps">
             <w:drawing>
-              <wp:anchor distT="0" distB="0" distL="114300" distR="114300" simplePos="0" relativeHeight="251682304" behindDoc="0" locked="0" layoutInCell="1" allowOverlap="1" wp14:anchorId="7C172485" wp14:editId="62EB4D2D">
+              <wp:anchor distT="0" distB="0" distL="114300" distR="114300" simplePos="0" relativeHeight="251682304" behindDoc="0" locked="0" layoutInCell="1" allowOverlap="1" wp14:anchorId="7C172485" wp14:editId="4ECD6532">
                 <wp:simplePos x="0" y="0"/>
                 <wp:positionH relativeFrom="page">
                   <wp:posOffset>6499860</wp:posOffset>
@@ -304,16 +205,6 @@
                                 <w:szCs w:val="24"/>
                               </w:rPr>
                             </w:pPr>
-                            <w:r>
-                              <w:rPr>
-                                <w:b/>
-                                <w:bCs/>
-                                <w:color w:val="FF0000"/>
-                                <w:sz w:val="24"/>
-                                <w:szCs w:val="24"/>
-                              </w:rPr>
-                              <w:t>Wireframe</w:t>
-                            </w:r>
                           </w:p>
                         </w:txbxContent>
                       </wps:txbx>
@@ -350,16 +241,6 @@
                           <w:szCs w:val="24"/>
                         </w:rPr>
                       </w:pPr>
-                      <w:r>
-                        <w:rPr>
-                          <w:b/>
-                          <w:bCs/>
-                          <w:color w:val="FF0000"/>
-                          <w:sz w:val="24"/>
-                          <w:szCs w:val="24"/>
-                        </w:rPr>
-                        <w:t>Wireframe</w:t>
-                      </w:r>
                     </w:p>
                   </w:txbxContent>
                 </v:textbox>
@@ -373,77 +254,10 @@
         <w:rPr>
           <w:noProof/>
         </w:rPr>
-        <w:drawing>
-          <wp:anchor distT="0" distB="0" distL="114300" distR="114300" simplePos="0" relativeHeight="251679232" behindDoc="0" locked="0" layoutInCell="1" allowOverlap="1" wp14:anchorId="2C2D8F0E" wp14:editId="3396AB4B">
-            <wp:simplePos x="0" y="0"/>
-            <wp:positionH relativeFrom="page">
-              <wp:posOffset>2994025</wp:posOffset>
-            </wp:positionH>
-            <wp:positionV relativeFrom="paragraph">
-              <wp:posOffset>1432560</wp:posOffset>
-            </wp:positionV>
-            <wp:extent cx="4686773" cy="2943225"/>
-            <wp:effectExtent l="0" t="0" r="0" b="0"/>
-            <wp:wrapNone/>
-            <wp:docPr id="760211562" name="Picture 3" descr="Wireframe"/>
-            <wp:cNvGraphicFramePr>
-              <a:graphicFrameLocks xmlns:a="http://schemas.openxmlformats.org/drawingml/2006/main" noChangeAspect="1"/>
-            </wp:cNvGraphicFramePr>
-            <a:graphic xmlns:a="http://schemas.openxmlformats.org/drawingml/2006/main">
-              <a:graphicData uri="http://schemas.openxmlformats.org/drawingml/2006/picture">
-                <pic:pic xmlns:pic="http://schemas.openxmlformats.org/drawingml/2006/picture">
-                  <pic:nvPicPr>
-                    <pic:cNvPr id="0" name="Picture 8" descr="Wireframe"/>
-                    <pic:cNvPicPr>
-                      <a:picLocks noChangeAspect="1" noChangeArrowheads="1"/>
-                    </pic:cNvPicPr>
-                  </pic:nvPicPr>
-                  <pic:blipFill>
-                    <a:blip r:embed="rId9">
-                      <a:extLst>
-                        <a:ext uri="{28A0092B-C50C-407E-A947-70E740481C1C}">
-                          <a14:useLocalDpi xmlns:a14="http://schemas.microsoft.com/office/drawing/2010/main" val="0"/>
-                        </a:ext>
-                      </a:extLst>
-                    </a:blip>
-                    <a:srcRect/>
-                    <a:stretch>
-                      <a:fillRect/>
-                    </a:stretch>
-                  </pic:blipFill>
-                  <pic:spPr bwMode="auto">
-                    <a:xfrm>
-                      <a:off x="0" y="0"/>
-                      <a:ext cx="4686773" cy="2943225"/>
-                    </a:xfrm>
-                    <a:prstGeom prst="rect">
-                      <a:avLst/>
-                    </a:prstGeom>
-                    <a:noFill/>
-                    <a:ln>
-                      <a:noFill/>
-                    </a:ln>
-                  </pic:spPr>
-                </pic:pic>
-              </a:graphicData>
-            </a:graphic>
-            <wp14:sizeRelH relativeFrom="margin">
-              <wp14:pctWidth>0</wp14:pctWidth>
-            </wp14:sizeRelH>
-            <wp14:sizeRelV relativeFrom="margin">
-              <wp14:pctHeight>0</wp14:pctHeight>
-            </wp14:sizeRelV>
-          </wp:anchor>
-        </w:drawing>
-      </w:r>
-      <w:r>
-        <w:rPr>
-          <w:noProof/>
-        </w:rPr>
         <mc:AlternateContent>
           <mc:Choice Requires="wps">
             <w:drawing>
-              <wp:anchor distT="0" distB="0" distL="114300" distR="114300" simplePos="0" relativeHeight="251684352" behindDoc="0" locked="0" layoutInCell="1" allowOverlap="1" wp14:anchorId="715CAEEA" wp14:editId="55ECD068">
+              <wp:anchor distT="0" distB="0" distL="114300" distR="114300" simplePos="0" relativeHeight="251684352" behindDoc="0" locked="0" layoutInCell="1" allowOverlap="1" wp14:anchorId="715CAEEA" wp14:editId="30C7C8ED">
                 <wp:simplePos x="0" y="0"/>
                 <wp:positionH relativeFrom="page">
                   <wp:align>right</wp:align>
@@ -475,27 +289,7 @@
                       </wps:spPr>
                       <wps:txbx>
                         <w:txbxContent>
-                          <w:p>
-                            <w:pPr>
-                              <w:rPr>
-                                <w:b/>
-                                <w:bCs/>
-                                <w:color w:val="FF0000"/>
-                                <w:sz w:val="24"/>
-                                <w:szCs w:val="24"/>
-                              </w:rPr>
-                            </w:pPr>
-                            <w:r>
-                              <w:rPr>
-                                <w:b/>
-                                <w:bCs/>
-                                <w:color w:val="FF0000"/>
-                                <w:sz w:val="24"/>
-                                <w:szCs w:val="24"/>
-                              </w:rPr>
-                              <w:t>ERD Diagram</w:t>
-                            </w:r>
-                          </w:p>
+                          <w:p/>
                         </w:txbxContent>
                       </wps:txbx>
                       <wps:bodyPr rot="0" spcFirstLastPara="0" vertOverflow="overflow" horzOverflow="overflow" vert="horz" wrap="square" lIns="91440" tIns="45720" rIns="91440" bIns="45720" numCol="1" spcCol="0" rtlCol="0" fromWordArt="0" anchor="t" anchorCtr="0" forceAA="0" compatLnSpc="1">
@@ -521,27 +315,7 @@
               <v:shape w14:anchorId="715CAEEA" id="_x0000_s1028" type="#_x0000_t202" style="position:absolute;margin-left:36.4pt;margin-top:-1in;width:87.6pt;height:22.2pt;z-index:251684352;visibility:visible;mso-wrap-style:square;mso-width-percent:0;mso-height-percent:0;mso-wrap-distance-left:9pt;mso-wrap-distance-top:0;mso-wrap-distance-right:9pt;mso-wrap-distance-bottom:0;mso-position-horizontal:right;mso-position-horizontal-relative:page;mso-position-vertical:absolute;mso-position-vertical-relative:text;mso-width-percent:0;mso-height-percent:0;mso-width-relative:margin;mso-height-relative:margin;v-text-anchor:top" o:gfxdata="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" filled="f" stroked="f" strokeweight=".5pt">
                 <v:textbox>
                   <w:txbxContent>
-                    <w:p>
-                      <w:pPr>
-                        <w:rPr>
-                          <w:b/>
-                          <w:bCs/>
-                          <w:color w:val="FF0000"/>
-                          <w:sz w:val="24"/>
-                          <w:szCs w:val="24"/>
-                        </w:rPr>
-                      </w:pPr>
-                      <w:r>
-                        <w:rPr>
-                          <w:b/>
-                          <w:bCs/>
-                          <w:color w:val="FF0000"/>
-                          <w:sz w:val="24"/>
-                          <w:szCs w:val="24"/>
-                        </w:rPr>
-                        <w:t>ERD Diagram</w:t>
-                      </w:r>
-                    </w:p>
+                    <w:p/>
                   </w:txbxContent>
                 </v:textbox>
                 <w10:wrap anchorx="page"/>
@@ -598,111 +372,6 @@
                             <w:r>
                               <w:t xml:space="preserve">     </w:t>
                             </w:r>
-                            <w:r>
-                              <w:t>Things to do</w:t>
-                            </w:r>
-                          </w:p>
-                          <w:p>
-                            <w:pPr>
-                              <w:pStyle w:val="ListParagraph"/>
-                              <w:numPr>
-                                <w:ilvl w:val="0"/>
-                                <w:numId w:val="1"/>
-                              </w:numPr>
-                            </w:pPr>
-                            <w:r>
-                              <w:t>Feature for user stories (4 user stories)</w:t>
-                            </w:r>
-                          </w:p>
-                          <w:p>
-                            <w:pPr>
-                              <w:pStyle w:val="ListParagraph"/>
-                              <w:numPr>
-                                <w:ilvl w:val="0"/>
-                                <w:numId w:val="1"/>
-                              </w:numPr>
-                            </w:pPr>
-                            <w:r>
-                              <w:t>Sprint 3 specification prepared with at least</w:t>
-                            </w:r>
-                          </w:p>
-                          <w:p>
-                            <w:pPr>
-                              <w:pStyle w:val="ListParagraph"/>
-                              <w:numPr>
-                                <w:ilvl w:val="0"/>
-                                <w:numId w:val="1"/>
-                              </w:numPr>
-                            </w:pPr>
-                            <w:r>
-                              <w:t>Designs</w:t>
-                            </w:r>
-                          </w:p>
-                          <w:p>
-                            <w:pPr>
-                              <w:pStyle w:val="ListParagraph"/>
-                              <w:numPr>
-                                <w:ilvl w:val="0"/>
-                                <w:numId w:val="1"/>
-                              </w:numPr>
-                            </w:pPr>
-                            <w:r>
-                              <w:t>Colour Schemes</w:t>
-                            </w:r>
-                          </w:p>
-                          <w:p>
-                            <w:pPr>
-                              <w:pStyle w:val="ListParagraph"/>
-                              <w:numPr>
-                                <w:ilvl w:val="0"/>
-                                <w:numId w:val="1"/>
-                              </w:numPr>
-                              <w:rPr>
-                                <w:color w:val="FF0000"/>
-                              </w:rPr>
-                            </w:pPr>
-                            <w:r>
-                              <w:rPr>
-                                <w:color w:val="FF0000"/>
-                              </w:rPr>
-                              <w:t>Use case diagram</w:t>
-                            </w:r>
-                          </w:p>
-                          <w:p>
-                            <w:pPr>
-                              <w:pStyle w:val="ListParagraph"/>
-                              <w:numPr>
-                                <w:ilvl w:val="0"/>
-                                <w:numId w:val="1"/>
-                              </w:numPr>
-                              <w:rPr>
-                                <w:color w:val="FF0000"/>
-                              </w:rPr>
-                            </w:pPr>
-                            <w:r>
-                              <w:rPr>
-                                <w:color w:val="FF0000"/>
-                              </w:rPr>
-                              <w:t xml:space="preserve">Wireframes </w:t>
-                            </w:r>
-                          </w:p>
-                          <w:p>
-                            <w:pPr>
-                              <w:pStyle w:val="ListParagraph"/>
-                              <w:numPr>
-                                <w:ilvl w:val="0"/>
-                                <w:numId w:val="1"/>
-                              </w:numPr>
-                              <w:rPr>
-                                <w:color w:val="FF0000"/>
-                              </w:rPr>
-                            </w:pPr>
-                            <w:r>
-                              <w:rPr>
-                                <w:color w:val="FF0000"/>
-                              </w:rPr>
-                              <w:t>ERD diagram</w:t>
-                            </w:r>
                           </w:p>
                         </w:txbxContent>
                       </wps:txbx>
@@ -721,7 +390,6 @@
           <mc:Fallback>
             <w:pict>
               <v:shape w14:anchorId="6E51C09B" id="_x0000_s1029" type="#_x0000_t202" style="position:absolute;margin-left:-12.6pt;margin-top:-1in;width:2in;height:2in;z-index:251678208;visibility:visible;mso-wrap-style:none;mso-wrap-distance-left:9pt;mso-wrap-distance-top:0;mso-wrap-distance-right:9pt;mso-wrap-distance-bottom:0;mso-position-horizontal:absolute;mso-position-horizontal-relative:page;mso-position-vertical:absolute;mso-position-vertical-relative:text;v-text-anchor:top" o:gfxdata="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" filled="f" stroked="f" strokeweight=".5pt">
-                <v:fill o:detectmouseclick="t"/>
                 <v:textbox style="mso-fit-shape-to-text:t">
                   <w:txbxContent>
                     <w:p>
@@ -732,111 +400,6 @@
                       </w:pPr>
                       <w:r>
                         <w:t xml:space="preserve">     </w:t>
-                      </w:r>
-                      <w:r>
-                        <w:t>Things to do</w:t>
-                      </w:r>
-                    </w:p>
-                    <w:p>
-                      <w:pPr>
-                        <w:pStyle w:val="ListParagraph"/>
-                        <w:numPr>
-                          <w:ilvl w:val="0"/>
-                          <w:numId w:val="1"/>
-                        </w:numPr>
-                      </w:pPr>
-                      <w:r>
-                        <w:t>Feature for user stories (4 user stories)</w:t>
-                      </w:r>
-                    </w:p>
-                    <w:p>
-                      <w:pPr>
-                        <w:pStyle w:val="ListParagraph"/>
-                        <w:numPr>
-                          <w:ilvl w:val="0"/>
-                          <w:numId w:val="1"/>
-                        </w:numPr>
-                      </w:pPr>
-                      <w:r>
-                        <w:t>Sprint 3 specification prepared with at least</w:t>
-                      </w:r>
-                    </w:p>
-                    <w:p>
-                      <w:pPr>
-                        <w:pStyle w:val="ListParagraph"/>
-                        <w:numPr>
-                          <w:ilvl w:val="0"/>
-                          <w:numId w:val="1"/>
-                        </w:numPr>
-                      </w:pPr>
-                      <w:r>
-                        <w:t>Designs</w:t>
-                      </w:r>
-                    </w:p>
-                    <w:p>
-                      <w:pPr>
-                        <w:pStyle w:val="ListParagraph"/>
-                        <w:numPr>
-                          <w:ilvl w:val="0"/>
-                          <w:numId w:val="1"/>
-                        </w:numPr>
-                      </w:pPr>
-                      <w:r>
-                        <w:t>Colour Schemes</w:t>
-                      </w:r>
-                    </w:p>
-                    <w:p>
-                      <w:pPr>
-                        <w:pStyle w:val="ListParagraph"/>
-                        <w:numPr>
-                          <w:ilvl w:val="0"/>
-                          <w:numId w:val="1"/>
-                        </w:numPr>
-                        <w:rPr>
-                          <w:color w:val="FF0000"/>
-                        </w:rPr>
-                      </w:pPr>
-                      <w:r>
-                        <w:rPr>
-                          <w:color w:val="FF0000"/>
-                        </w:rPr>
-                        <w:t>Use case diagram</w:t>
-                      </w:r>
-                    </w:p>
-                    <w:p>
-                      <w:pPr>
-                        <w:pStyle w:val="ListParagraph"/>
-                        <w:numPr>
-                          <w:ilvl w:val="0"/>
-                          <w:numId w:val="1"/>
-                        </w:numPr>
-                        <w:rPr>
-                          <w:color w:val="FF0000"/>
-                        </w:rPr>
-                      </w:pPr>
-                      <w:r>
-                        <w:rPr>
-                          <w:color w:val="FF0000"/>
-                        </w:rPr>
-                        <w:t xml:space="preserve">Wireframes </w:t>
-                      </w:r>
-                    </w:p>
-                    <w:p>
-                      <w:pPr>
-                        <w:pStyle w:val="ListParagraph"/>
-                        <w:numPr>
-                          <w:ilvl w:val="0"/>
-                          <w:numId w:val="1"/>
-                        </w:numPr>
-                        <w:rPr>
-                          <w:color w:val="FF0000"/>
-                        </w:rPr>
-                      </w:pPr>
-                      <w:r>
-                        <w:rPr>
-                          <w:color w:val="FF0000"/>
-                        </w:rPr>
-                        <w:t>ERD diagram</w:t>
                       </w:r>
                     </w:p>
                   </w:txbxContent>

</xml_diff>